<commit_message>
Added link to repository to a report
</commit_message>
<xml_diff>
--- a/лаб1.docx
+++ b/лаб1.docx
@@ -2849,8 +2849,6 @@
           </wp:inline>
         </w:drawing>
       </w:r>
-      <w:bookmarkStart w:id="0" w:name="_GoBack"/>
-      <w:bookmarkEnd w:id="0"/>
     </w:p>
     <w:p>
       <w:pPr>
@@ -2975,7 +2973,6 @@
           <w:rFonts w:ascii="Times New Roman" w:hAnsi="Times New Roman" w:cs="Times New Roman"/>
           <w:sz w:val="28"/>
           <w:szCs w:val="28"/>
-          <w:lang w:val="en-US"/>
         </w:rPr>
       </w:pPr>
       <w:r>
@@ -3021,6 +3018,231 @@
           </wp:inline>
         </w:drawing>
       </w:r>
+    </w:p>
+    <w:p>
+      <w:pPr>
+        <w:rPr>
+          <w:rFonts w:ascii="Times New Roman" w:hAnsi="Times New Roman" w:cs="Times New Roman"/>
+          <w:sz w:val="28"/>
+          <w:szCs w:val="28"/>
+        </w:rPr>
+      </w:pPr>
+    </w:p>
+    <w:p>
+      <w:pPr>
+        <w:rPr>
+          <w:rFonts w:ascii="Times New Roman" w:hAnsi="Times New Roman" w:cs="Times New Roman"/>
+          <w:sz w:val="28"/>
+          <w:szCs w:val="28"/>
+        </w:rPr>
+      </w:pPr>
+      <w:r>
+        <w:rPr>
+          <w:rFonts w:ascii="Times New Roman" w:hAnsi="Times New Roman" w:cs="Times New Roman"/>
+          <w:b/>
+          <w:sz w:val="28"/>
+          <w:szCs w:val="28"/>
+        </w:rPr>
+        <w:t>Висновок:</w:t>
+      </w:r>
+      <w:r>
+        <w:rPr>
+          <w:rFonts w:ascii="Times New Roman" w:hAnsi="Times New Roman" w:cs="Times New Roman"/>
+          <w:sz w:val="28"/>
+          <w:szCs w:val="28"/>
+        </w:rPr>
+        <w:t xml:space="preserve"> </w:t>
+      </w:r>
+      <w:r>
+        <w:rPr>
+          <w:rFonts w:ascii="Times New Roman" w:hAnsi="Times New Roman" w:cs="Times New Roman"/>
+          <w:sz w:val="28"/>
+          <w:szCs w:val="28"/>
+        </w:rPr>
+        <w:t>У ході виконання лабораторної роботи було налаштовано робоче середовище для автоматизованого тестування</w:t>
+      </w:r>
+      <w:r>
+        <w:rPr>
+          <w:rFonts w:ascii="Times New Roman" w:hAnsi="Times New Roman" w:cs="Times New Roman"/>
+          <w:sz w:val="28"/>
+          <w:szCs w:val="28"/>
+        </w:rPr>
+        <w:t xml:space="preserve"> та </w:t>
+      </w:r>
+      <w:proofErr w:type="spellStart"/>
+      <w:r>
+        <w:rPr>
+          <w:rFonts w:ascii="Times New Roman" w:hAnsi="Times New Roman" w:cs="Times New Roman"/>
+          <w:sz w:val="28"/>
+          <w:szCs w:val="28"/>
+        </w:rPr>
+        <w:t>встановил</w:t>
+      </w:r>
+      <w:r>
+        <w:rPr>
+          <w:rFonts w:ascii="Times New Roman" w:hAnsi="Times New Roman" w:cs="Times New Roman"/>
+          <w:sz w:val="28"/>
+          <w:szCs w:val="28"/>
+        </w:rPr>
+        <w:t>ено</w:t>
+      </w:r>
+      <w:proofErr w:type="spellEnd"/>
+      <w:r>
+        <w:rPr>
+          <w:rFonts w:ascii="Times New Roman" w:hAnsi="Times New Roman" w:cs="Times New Roman"/>
+          <w:sz w:val="28"/>
+          <w:szCs w:val="28"/>
+        </w:rPr>
+        <w:t xml:space="preserve"> необхідні </w:t>
+      </w:r>
+      <w:r>
+        <w:rPr>
+          <w:rFonts w:ascii="Times New Roman" w:hAnsi="Times New Roman" w:cs="Times New Roman"/>
+          <w:sz w:val="28"/>
+          <w:szCs w:val="28"/>
+        </w:rPr>
+        <w:lastRenderedPageBreak/>
+        <w:t xml:space="preserve">програмні продукти: </w:t>
+      </w:r>
+      <w:proofErr w:type="spellStart"/>
+      <w:r>
+        <w:rPr>
+          <w:rFonts w:ascii="Times New Roman" w:hAnsi="Times New Roman" w:cs="Times New Roman"/>
+          <w:sz w:val="28"/>
+          <w:szCs w:val="28"/>
+        </w:rPr>
+        <w:t>Node.js</w:t>
+      </w:r>
+      <w:proofErr w:type="spellEnd"/>
+      <w:r>
+        <w:rPr>
+          <w:rFonts w:ascii="Times New Roman" w:hAnsi="Times New Roman" w:cs="Times New Roman"/>
+          <w:sz w:val="28"/>
+          <w:szCs w:val="28"/>
+        </w:rPr>
+        <w:t xml:space="preserve">, </w:t>
+      </w:r>
+      <w:proofErr w:type="spellStart"/>
+      <w:r>
+        <w:rPr>
+          <w:rFonts w:ascii="Times New Roman" w:hAnsi="Times New Roman" w:cs="Times New Roman"/>
+          <w:sz w:val="28"/>
+          <w:szCs w:val="28"/>
+        </w:rPr>
+        <w:t>npm</w:t>
+      </w:r>
+      <w:proofErr w:type="spellEnd"/>
+      <w:r>
+        <w:rPr>
+          <w:rFonts w:ascii="Times New Roman" w:hAnsi="Times New Roman" w:cs="Times New Roman"/>
+          <w:sz w:val="28"/>
+          <w:szCs w:val="28"/>
+        </w:rPr>
+        <w:t xml:space="preserve">, </w:t>
+      </w:r>
+      <w:proofErr w:type="spellStart"/>
+      <w:r>
+        <w:rPr>
+          <w:rFonts w:ascii="Times New Roman" w:hAnsi="Times New Roman" w:cs="Times New Roman"/>
+          <w:sz w:val="28"/>
+          <w:szCs w:val="28"/>
+        </w:rPr>
+        <w:t>Git</w:t>
+      </w:r>
+      <w:proofErr w:type="spellEnd"/>
+      <w:r>
+        <w:rPr>
+          <w:rFonts w:ascii="Times New Roman" w:hAnsi="Times New Roman" w:cs="Times New Roman"/>
+          <w:sz w:val="28"/>
+          <w:szCs w:val="28"/>
+        </w:rPr>
+        <w:t xml:space="preserve"> та VS </w:t>
+      </w:r>
+      <w:proofErr w:type="spellStart"/>
+      <w:r>
+        <w:rPr>
+          <w:rFonts w:ascii="Times New Roman" w:hAnsi="Times New Roman" w:cs="Times New Roman"/>
+          <w:sz w:val="28"/>
+          <w:szCs w:val="28"/>
+        </w:rPr>
+        <w:t>Code</w:t>
+      </w:r>
+      <w:proofErr w:type="spellEnd"/>
+      <w:r>
+        <w:rPr>
+          <w:rFonts w:ascii="Times New Roman" w:hAnsi="Times New Roman" w:cs="Times New Roman"/>
+          <w:sz w:val="28"/>
+          <w:szCs w:val="28"/>
+        </w:rPr>
+        <w:t xml:space="preserve">, кожен з яких має важливе значення для подальшої роботи. </w:t>
+      </w:r>
+    </w:p>
+    <w:p>
+      <w:pPr>
+        <w:rPr>
+          <w:rFonts w:ascii="Times New Roman" w:hAnsi="Times New Roman" w:cs="Times New Roman"/>
+          <w:sz w:val="28"/>
+          <w:szCs w:val="28"/>
+          <w:lang w:val="en-US"/>
+        </w:rPr>
+      </w:pPr>
+      <w:r>
+        <w:rPr>
+          <w:rFonts w:ascii="Times New Roman" w:hAnsi="Times New Roman" w:cs="Times New Roman"/>
+          <w:sz w:val="28"/>
+          <w:szCs w:val="28"/>
+        </w:rPr>
+        <w:t xml:space="preserve">Посилання на </w:t>
+      </w:r>
+      <w:proofErr w:type="spellStart"/>
+      <w:r>
+        <w:rPr>
+          <w:rFonts w:ascii="Times New Roman" w:hAnsi="Times New Roman" w:cs="Times New Roman"/>
+          <w:sz w:val="28"/>
+          <w:szCs w:val="28"/>
+        </w:rPr>
+        <w:t>репозиторій</w:t>
+      </w:r>
+      <w:proofErr w:type="spellEnd"/>
+      <w:r>
+        <w:rPr>
+          <w:rFonts w:ascii="Times New Roman" w:hAnsi="Times New Roman" w:cs="Times New Roman"/>
+          <w:sz w:val="28"/>
+          <w:szCs w:val="28"/>
+        </w:rPr>
+        <w:t xml:space="preserve"> у </w:t>
+      </w:r>
+      <w:proofErr w:type="spellStart"/>
+      <w:r>
+        <w:rPr>
+          <w:rFonts w:ascii="Times New Roman" w:hAnsi="Times New Roman" w:cs="Times New Roman"/>
+          <w:sz w:val="28"/>
+          <w:szCs w:val="28"/>
+          <w:lang w:val="en-US"/>
+        </w:rPr>
+        <w:t>GitHub</w:t>
+      </w:r>
+      <w:proofErr w:type="spellEnd"/>
+      <w:r>
+        <w:rPr>
+          <w:rFonts w:ascii="Times New Roman" w:hAnsi="Times New Roman" w:cs="Times New Roman"/>
+          <w:sz w:val="28"/>
+          <w:szCs w:val="28"/>
+          <w:lang w:val="en-US"/>
+        </w:rPr>
+        <w:t xml:space="preserve">: </w:t>
+      </w:r>
+      <w:r>
+        <w:rPr>
+          <w:rFonts w:ascii="Times New Roman" w:hAnsi="Times New Roman" w:cs="Times New Roman"/>
+          <w:sz w:val="28"/>
+          <w:szCs w:val="28"/>
+          <w:lang w:val="en-US"/>
+        </w:rPr>
+        <w:t>https://github.com/yuliia-laba/repo</w:t>
+      </w:r>
+      <w:bookmarkStart w:id="0" w:name="_GoBack"/>
+      <w:bookmarkEnd w:id="0"/>
     </w:p>
     <w:sectPr>
       <w:pgSz w:w="11906" w:h="16838"/>
@@ -4363,7 +4585,7 @@
 </file>
 
 <file path=customXml/itemProps1.xml><?xml version="1.0" encoding="utf-8"?>
-<ds:datastoreItem xmlns:ds="http://schemas.openxmlformats.org/officeDocument/2006/customXml" ds:itemID="{36967915-58AD-40F8-B557-1E7B49117CDE}">
+<ds:datastoreItem xmlns:ds="http://schemas.openxmlformats.org/officeDocument/2006/customXml" ds:itemID="{9FDFD2CB-5321-4E5D-858D-44270132056E}">
   <ds:schemaRefs>
     <ds:schemaRef ds:uri="http://schemas.openxmlformats.org/officeDocument/2006/bibliography"/>
   </ds:schemaRefs>

</xml_diff>